<commit_message>
more comments, some error checking and meta info
</commit_message>
<xml_diff>
--- a/MetaInfo/Creating a Window.docx
+++ b/MetaInfo/Creating a Window.docx
@@ -1207,6 +1207,17 @@
       </w:r>
       <w:r>
         <w:rPr>
+          <w:rStyle w:val="Strong"/>
+          <w:rFonts w:ascii="Segoe UI" w:hAnsi="Segoe UI" w:cs="Segoe UI"/>
+          <w:color w:val="454545"/>
+          <w:sz w:val="21"/>
+          <w:szCs w:val="21"/>
+          <w:lang w:val="en-US"/>
+        </w:rPr>
+        <w:t xml:space="preserve"> </w:t>
+      </w:r>
+      <w:r>
+        <w:rPr>
           <w:rFonts w:ascii="Segoe UI" w:hAnsi="Segoe UI" w:cs="Segoe UI"/>
           <w:color w:val="454545"/>
           <w:sz w:val="21"/>
@@ -1214,6 +1225,180 @@
         </w:rPr>
         <w:t>function.</w:t>
       </w:r>
+    </w:p>
+    <w:p>
+      <w:pPr>
+        <w:rPr>
+          <w:rFonts w:ascii="Segoe UI" w:hAnsi="Segoe UI" w:cs="Segoe UI"/>
+          <w:color w:val="454545"/>
+          <w:sz w:val="21"/>
+          <w:szCs w:val="21"/>
+        </w:rPr>
+      </w:pPr>
+    </w:p>
+    <w:p>
+      <w:pPr>
+        <w:spacing w:after="0" w:line="300" w:lineRule="atLeast"/>
+        <w:rPr>
+          <w:rFonts w:ascii="Segoe UI" w:eastAsia="Times New Roman" w:hAnsi="Segoe UI" w:cs="Segoe UI"/>
+          <w:color w:val="454545"/>
+          <w:sz w:val="21"/>
+          <w:szCs w:val="21"/>
+          <w:lang w:eastAsia="bg-BG"/>
+        </w:rPr>
+      </w:pPr>
+      <w:r>
+        <w:rPr>
+          <w:rFonts w:ascii="Segoe UI" w:eastAsia="Times New Roman" w:hAnsi="Segoe UI" w:cs="Segoe UI"/>
+          <w:color w:val="454545"/>
+          <w:sz w:val="21"/>
+          <w:szCs w:val="21"/>
+          <w:lang w:eastAsia="bg-BG"/>
+        </w:rPr>
+        <w:t>A GUI application must respond to events from the user and from the operating system.</w:t>
+      </w:r>
+    </w:p>
+    <w:p>
+      <w:pPr>
+        <w:numPr>
+          <w:ilvl w:val="0"/>
+          <w:numId w:val="3"/>
+        </w:numPr>
+        <w:spacing w:before="100" w:beforeAutospacing="1" w:after="100" w:afterAutospacing="1" w:line="300" w:lineRule="atLeast"/>
+        <w:ind w:left="0"/>
+        <w:rPr>
+          <w:rFonts w:ascii="Segoe UI" w:eastAsia="Times New Roman" w:hAnsi="Segoe UI" w:cs="Segoe UI"/>
+          <w:color w:val="454545"/>
+          <w:sz w:val="21"/>
+          <w:szCs w:val="21"/>
+          <w:lang w:eastAsia="bg-BG"/>
+        </w:rPr>
+      </w:pPr>
+      <w:r>
+        <w:rPr>
+          <w:rFonts w:ascii="Segoe UI" w:eastAsia="Times New Roman" w:hAnsi="Segoe UI" w:cs="Segoe UI"/>
+          <w:b/>
+          <w:bCs/>
+          <w:color w:val="454545"/>
+          <w:sz w:val="21"/>
+          <w:szCs w:val="21"/>
+          <w:lang w:eastAsia="bg-BG"/>
+        </w:rPr>
+        <w:t>Events from the user</w:t>
+      </w:r>
+      <w:r>
+        <w:rPr>
+          <w:rFonts w:ascii="Segoe UI" w:eastAsia="Times New Roman" w:hAnsi="Segoe UI" w:cs="Segoe UI"/>
+          <w:color w:val="454545"/>
+          <w:sz w:val="21"/>
+          <w:szCs w:val="21"/>
+          <w:lang w:eastAsia="bg-BG"/>
+        </w:rPr>
+        <w:t> include all of the ways that someone can interact with your program: mouse clicks, key strokes, touch-screen gestures, and so forth.</w:t>
+      </w:r>
+    </w:p>
+    <w:p>
+      <w:pPr>
+        <w:numPr>
+          <w:ilvl w:val="0"/>
+          <w:numId w:val="3"/>
+        </w:numPr>
+        <w:spacing w:before="100" w:beforeAutospacing="1" w:after="100" w:afterAutospacing="1" w:line="300" w:lineRule="atLeast"/>
+        <w:ind w:left="0"/>
+        <w:rPr>
+          <w:rFonts w:ascii="Segoe UI" w:eastAsia="Times New Roman" w:hAnsi="Segoe UI" w:cs="Segoe UI"/>
+          <w:color w:val="454545"/>
+          <w:sz w:val="21"/>
+          <w:szCs w:val="21"/>
+          <w:lang w:eastAsia="bg-BG"/>
+        </w:rPr>
+      </w:pPr>
+      <w:r>
+        <w:rPr>
+          <w:rFonts w:ascii="Segoe UI" w:eastAsia="Times New Roman" w:hAnsi="Segoe UI" w:cs="Segoe UI"/>
+          <w:b/>
+          <w:bCs/>
+          <w:color w:val="454545"/>
+          <w:sz w:val="21"/>
+          <w:szCs w:val="21"/>
+          <w:lang w:eastAsia="bg-BG"/>
+        </w:rPr>
+        <w:t>Events from the operating system</w:t>
+      </w:r>
+      <w:r>
+        <w:rPr>
+          <w:rFonts w:ascii="Segoe UI" w:eastAsia="Times New Roman" w:hAnsi="Segoe UI" w:cs="Segoe UI"/>
+          <w:color w:val="454545"/>
+          <w:sz w:val="21"/>
+          <w:szCs w:val="21"/>
+          <w:lang w:eastAsia="bg-BG"/>
+        </w:rPr>
+        <w:t> include anything "outside" of the program that can affect how the program behaves. For example, the user might plug in a new hardware device, or Windows might enter a lower-power state (sleep or hibernate).</w:t>
+      </w:r>
+    </w:p>
+    <w:p>
+      <w:pPr>
+        <w:spacing w:after="0" w:line="300" w:lineRule="atLeast"/>
+        <w:rPr>
+          <w:rFonts w:ascii="Segoe UI" w:eastAsia="Times New Roman" w:hAnsi="Segoe UI" w:cs="Segoe UI"/>
+          <w:color w:val="454545"/>
+          <w:sz w:val="21"/>
+          <w:szCs w:val="21"/>
+          <w:lang w:eastAsia="bg-BG"/>
+        </w:rPr>
+      </w:pPr>
+      <w:r>
+        <w:rPr>
+          <w:rFonts w:ascii="Segoe UI" w:eastAsia="Times New Roman" w:hAnsi="Segoe UI" w:cs="Segoe UI"/>
+          <w:color w:val="454545"/>
+          <w:sz w:val="21"/>
+          <w:szCs w:val="21"/>
+          <w:lang w:eastAsia="bg-BG"/>
+        </w:rPr>
+        <w:t>These events can occur at any time while the program is running, in almost any order. How do you structure a program whose flow of execution cannot be predicted in advance?</w:t>
+      </w:r>
+    </w:p>
+    <w:p>
+      <w:pPr>
+        <w:spacing w:after="0" w:line="300" w:lineRule="atLeast"/>
+        <w:rPr>
+          <w:rFonts w:ascii="Segoe UI" w:eastAsia="Times New Roman" w:hAnsi="Segoe UI" w:cs="Segoe UI"/>
+          <w:color w:val="454545"/>
+          <w:sz w:val="21"/>
+          <w:szCs w:val="21"/>
+          <w:lang w:eastAsia="bg-BG"/>
+        </w:rPr>
+      </w:pPr>
+      <w:r>
+        <w:rPr>
+          <w:rFonts w:ascii="Segoe UI" w:eastAsia="Times New Roman" w:hAnsi="Segoe UI" w:cs="Segoe UI"/>
+          <w:color w:val="454545"/>
+          <w:sz w:val="21"/>
+          <w:szCs w:val="21"/>
+          <w:lang w:eastAsia="bg-BG"/>
+        </w:rPr>
+        <w:t>To solve this problem, Windows uses a message-passing model. The operating system communicates with your application window by passing messages to it. A message is simply a numeric code that designates a particular event.</w:t>
+      </w:r>
+    </w:p>
+    <w:p>
+      <w:pPr>
+        <w:rPr>
+          <w:rFonts w:ascii="Segoe UI" w:hAnsi="Segoe UI" w:cs="Segoe UI"/>
+          <w:color w:val="454545"/>
+          <w:sz w:val="21"/>
+          <w:szCs w:val="21"/>
+        </w:rPr>
+      </w:pPr>
+    </w:p>
+    <w:p>
+      <w:pPr>
+        <w:rPr>
+          <w:rFonts w:ascii="Segoe UI" w:hAnsi="Segoe UI" w:cs="Segoe UI"/>
+          <w:color w:val="454545"/>
+          <w:sz w:val="21"/>
+          <w:szCs w:val="21"/>
+        </w:rPr>
+      </w:pPr>
       <w:bookmarkStart w:id="0" w:name="_GoBack"/>
       <w:bookmarkEnd w:id="0"/>
     </w:p>
@@ -1527,11 +1712,163 @@
       </w:rPr>
     </w:lvl>
   </w:abstractNum>
+  <w:abstractNum w:abstractNumId="2">
+    <w:nsid w:val="721B3788"/>
+    <w:multiLevelType w:val="multilevel"/>
+    <w:tmpl w:val="2DD6EB32"/>
+    <w:lvl w:ilvl="0">
+      <w:start w:val="1"/>
+      <w:numFmt w:val="bullet"/>
+      <w:lvlText w:val=""/>
+      <w:lvlJc w:val="left"/>
+      <w:pPr>
+        <w:tabs>
+          <w:tab w:val="num" w:pos="720"/>
+        </w:tabs>
+        <w:ind w:left="720" w:hanging="360"/>
+      </w:pPr>
+      <w:rPr>
+        <w:rFonts w:ascii="Symbol" w:hAnsi="Symbol" w:hint="default"/>
+        <w:sz w:val="20"/>
+      </w:rPr>
+    </w:lvl>
+    <w:lvl w:ilvl="1" w:tentative="1">
+      <w:start w:val="1"/>
+      <w:numFmt w:val="bullet"/>
+      <w:lvlText w:val="o"/>
+      <w:lvlJc w:val="left"/>
+      <w:pPr>
+        <w:tabs>
+          <w:tab w:val="num" w:pos="1440"/>
+        </w:tabs>
+        <w:ind w:left="1440" w:hanging="360"/>
+      </w:pPr>
+      <w:rPr>
+        <w:rFonts w:ascii="Courier New" w:hAnsi="Courier New" w:hint="default"/>
+        <w:sz w:val="20"/>
+      </w:rPr>
+    </w:lvl>
+    <w:lvl w:ilvl="2" w:tentative="1">
+      <w:start w:val="1"/>
+      <w:numFmt w:val="bullet"/>
+      <w:lvlText w:val=""/>
+      <w:lvlJc w:val="left"/>
+      <w:pPr>
+        <w:tabs>
+          <w:tab w:val="num" w:pos="2160"/>
+        </w:tabs>
+        <w:ind w:left="2160" w:hanging="360"/>
+      </w:pPr>
+      <w:rPr>
+        <w:rFonts w:ascii="Wingdings" w:hAnsi="Wingdings" w:hint="default"/>
+        <w:sz w:val="20"/>
+      </w:rPr>
+    </w:lvl>
+    <w:lvl w:ilvl="3" w:tentative="1">
+      <w:start w:val="1"/>
+      <w:numFmt w:val="bullet"/>
+      <w:lvlText w:val=""/>
+      <w:lvlJc w:val="left"/>
+      <w:pPr>
+        <w:tabs>
+          <w:tab w:val="num" w:pos="2880"/>
+        </w:tabs>
+        <w:ind w:left="2880" w:hanging="360"/>
+      </w:pPr>
+      <w:rPr>
+        <w:rFonts w:ascii="Wingdings" w:hAnsi="Wingdings" w:hint="default"/>
+        <w:sz w:val="20"/>
+      </w:rPr>
+    </w:lvl>
+    <w:lvl w:ilvl="4" w:tentative="1">
+      <w:start w:val="1"/>
+      <w:numFmt w:val="bullet"/>
+      <w:lvlText w:val=""/>
+      <w:lvlJc w:val="left"/>
+      <w:pPr>
+        <w:tabs>
+          <w:tab w:val="num" w:pos="3600"/>
+        </w:tabs>
+        <w:ind w:left="3600" w:hanging="360"/>
+      </w:pPr>
+      <w:rPr>
+        <w:rFonts w:ascii="Wingdings" w:hAnsi="Wingdings" w:hint="default"/>
+        <w:sz w:val="20"/>
+      </w:rPr>
+    </w:lvl>
+    <w:lvl w:ilvl="5" w:tentative="1">
+      <w:start w:val="1"/>
+      <w:numFmt w:val="bullet"/>
+      <w:lvlText w:val=""/>
+      <w:lvlJc w:val="left"/>
+      <w:pPr>
+        <w:tabs>
+          <w:tab w:val="num" w:pos="4320"/>
+        </w:tabs>
+        <w:ind w:left="4320" w:hanging="360"/>
+      </w:pPr>
+      <w:rPr>
+        <w:rFonts w:ascii="Wingdings" w:hAnsi="Wingdings" w:hint="default"/>
+        <w:sz w:val="20"/>
+      </w:rPr>
+    </w:lvl>
+    <w:lvl w:ilvl="6" w:tentative="1">
+      <w:start w:val="1"/>
+      <w:numFmt w:val="bullet"/>
+      <w:lvlText w:val=""/>
+      <w:lvlJc w:val="left"/>
+      <w:pPr>
+        <w:tabs>
+          <w:tab w:val="num" w:pos="5040"/>
+        </w:tabs>
+        <w:ind w:left="5040" w:hanging="360"/>
+      </w:pPr>
+      <w:rPr>
+        <w:rFonts w:ascii="Wingdings" w:hAnsi="Wingdings" w:hint="default"/>
+        <w:sz w:val="20"/>
+      </w:rPr>
+    </w:lvl>
+    <w:lvl w:ilvl="7" w:tentative="1">
+      <w:start w:val="1"/>
+      <w:numFmt w:val="bullet"/>
+      <w:lvlText w:val=""/>
+      <w:lvlJc w:val="left"/>
+      <w:pPr>
+        <w:tabs>
+          <w:tab w:val="num" w:pos="5760"/>
+        </w:tabs>
+        <w:ind w:left="5760" w:hanging="360"/>
+      </w:pPr>
+      <w:rPr>
+        <w:rFonts w:ascii="Wingdings" w:hAnsi="Wingdings" w:hint="default"/>
+        <w:sz w:val="20"/>
+      </w:rPr>
+    </w:lvl>
+    <w:lvl w:ilvl="8" w:tentative="1">
+      <w:start w:val="1"/>
+      <w:numFmt w:val="bullet"/>
+      <w:lvlText w:val=""/>
+      <w:lvlJc w:val="left"/>
+      <w:pPr>
+        <w:tabs>
+          <w:tab w:val="num" w:pos="6480"/>
+        </w:tabs>
+        <w:ind w:left="6480" w:hanging="360"/>
+      </w:pPr>
+      <w:rPr>
+        <w:rFonts w:ascii="Wingdings" w:hAnsi="Wingdings" w:hint="default"/>
+        <w:sz w:val="20"/>
+      </w:rPr>
+    </w:lvl>
+  </w:abstractNum>
   <w:num w:numId="1">
     <w:abstractNumId w:val="0"/>
   </w:num>
   <w:num w:numId="2">
     <w:abstractNumId w:val="1"/>
+  </w:num>
+  <w:num w:numId="3">
+    <w:abstractNumId w:val="2"/>
   </w:num>
 </w:numbering>
 </file>

</xml_diff>